<commit_message>
add all 7 term
</commit_message>
<xml_diff>
--- a/CryptoKapshuk/lab1/lab1_Zheleznova_var10.docx
+++ b/CryptoKapshuk/lab1/lab1_Zheleznova_var10.docx
@@ -116,10 +116,21 @@
         <w:pStyle w:val="a4"/>
         <w:ind w:firstLine="0"/>
         <w:jc w:val="center"/>
-      </w:pPr>
-      <w:r>
-        <w:t>Лабораторна робота №1</w:t>
-      </w:r>
+        <w:rPr>
+          <w:lang w:val="ru-RU"/>
+        </w:rPr>
+      </w:pPr>
+      <w:r>
+        <w:t>Лабораторна робота №</w:t>
+      </w:r>
+      <w:r>
+        <w:rPr>
+          <w:lang w:val="ru-RU"/>
+        </w:rPr>
+        <w:t>1</w:t>
+      </w:r>
+      <w:bookmarkStart w:id="0" w:name="_GoBack"/>
+      <w:bookmarkEnd w:id="0"/>
     </w:p>
     <w:p>
       <w:pPr>
@@ -192,13 +203,7 @@
         <w:ind w:left="6379" w:firstLine="0"/>
       </w:pPr>
       <w:r>
-        <w:t>Викона</w:t>
-      </w:r>
-      <w:r>
-        <w:t>ла</w:t>
-      </w:r>
-      <w:r>
-        <w:t xml:space="preserve">: </w:t>
+        <w:t xml:space="preserve">Виконала: </w:t>
       </w:r>
     </w:p>
     <w:p>
@@ -207,19 +212,7 @@
         <w:ind w:left="6379" w:firstLine="0"/>
       </w:pPr>
       <w:r>
-        <w:t>студент</w:t>
-      </w:r>
-      <w:r>
-        <w:t>ка</w:t>
-      </w:r>
-      <w:r>
-        <w:t xml:space="preserve"> групи ДА-</w:t>
-      </w:r>
-      <w:r>
-        <w:t>8</w:t>
-      </w:r>
-      <w:r>
-        <w:t>1</w:t>
+        <w:t>студентка групи ДА-81</w:t>
       </w:r>
     </w:p>
     <w:p>
@@ -415,6 +408,9 @@
         <w:ind w:left="1069" w:firstLine="0"/>
       </w:pPr>
       <w:r>
+        <w:rPr>
+          <w:noProof/>
+        </w:rPr>
         <w:drawing>
           <wp:inline distT="0" distB="0" distL="0" distR="0" wp14:anchorId="03ED01BD" wp14:editId="36686DDA">
             <wp:extent cx="2934109" cy="1686160"/>
@@ -491,6 +487,7 @@
       </w:pPr>
       <w:r>
         <w:rPr>
+          <w:noProof/>
           <w:lang w:val="en-US"/>
         </w:rPr>
         <w:drawing>
@@ -652,6 +649,9 @@
         </w:rPr>
       </w:pPr>
       <w:r>
+        <w:rPr>
+          <w:noProof/>
+        </w:rPr>
         <w:lastRenderedPageBreak/>
         <w:drawing>
           <wp:anchor distT="0" distB="0" distL="114300" distR="114300" simplePos="0" relativeHeight="251658240" behindDoc="0" locked="0" layoutInCell="1" allowOverlap="1" wp14:anchorId="4308A531" wp14:editId="3DB6312D">
@@ -713,6 +713,9 @@
         <w:ind w:firstLine="0"/>
       </w:pPr>
       <w:r>
+        <w:rPr>
+          <w:noProof/>
+        </w:rPr>
         <w:drawing>
           <wp:inline distT="0" distB="0" distL="0" distR="0" wp14:anchorId="00619B6C" wp14:editId="1AA578AC">
             <wp:extent cx="5940425" cy="2275840"/>
@@ -776,6 +779,9 @@
         <w:ind w:left="1069" w:firstLine="0"/>
       </w:pPr>
       <w:r>
+        <w:rPr>
+          <w:noProof/>
+        </w:rPr>
         <w:drawing>
           <wp:inline distT="0" distB="0" distL="0" distR="0" wp14:anchorId="1AB6D008" wp14:editId="72577CD3">
             <wp:extent cx="5245100" cy="3218826"/>
@@ -832,6 +838,9 @@
         <w:ind w:left="1069" w:firstLine="0"/>
       </w:pPr>
       <w:r>
+        <w:rPr>
+          <w:noProof/>
+        </w:rPr>
         <w:drawing>
           <wp:inline distT="0" distB="0" distL="0" distR="0" wp14:anchorId="215C9427" wp14:editId="77AC6C6A">
             <wp:extent cx="4791395" cy="3524250"/>
@@ -884,6 +893,9 @@
         <w:ind w:left="1069" w:firstLine="0"/>
       </w:pPr>
       <w:r>
+        <w:rPr>
+          <w:noProof/>
+        </w:rPr>
         <w:drawing>
           <wp:inline distT="0" distB="0" distL="0" distR="0" wp14:anchorId="2CC80CF4" wp14:editId="11A5BC98">
             <wp:extent cx="2991267" cy="1648055"/>
@@ -936,6 +948,9 @@
         <w:ind w:left="1069" w:firstLine="0"/>
       </w:pPr>
       <w:r>
+        <w:rPr>
+          <w:noProof/>
+        </w:rPr>
         <w:drawing>
           <wp:inline distT="0" distB="0" distL="0" distR="0" wp14:anchorId="1E40BF6E" wp14:editId="34FC98E2">
             <wp:extent cx="2991267" cy="1648055"/>
@@ -988,6 +1003,9 @@
         <w:ind w:left="1069" w:firstLine="0"/>
       </w:pPr>
       <w:r>
+        <w:rPr>
+          <w:noProof/>
+        </w:rPr>
         <w:lastRenderedPageBreak/>
         <w:drawing>
           <wp:inline distT="0" distB="0" distL="0" distR="0" wp14:anchorId="5981D93C" wp14:editId="6577C968">
@@ -1041,6 +1059,9 @@
         <w:ind w:left="1069" w:firstLine="0"/>
       </w:pPr>
       <w:r>
+        <w:rPr>
+          <w:noProof/>
+        </w:rPr>
         <w:drawing>
           <wp:inline distT="0" distB="0" distL="0" distR="0" wp14:anchorId="3F76893A" wp14:editId="417B45DF">
             <wp:extent cx="4730750" cy="3245026"/>
@@ -1104,13 +1125,7 @@
         <w:rPr>
           <w:color w:val="000000"/>
         </w:rPr>
-        <w:t>.</w:t>
-      </w:r>
-      <w:r>
-        <w:rPr>
-          <w:color w:val="000000"/>
-        </w:rPr>
-        <w:t xml:space="preserve"> </w:t>
+        <w:t xml:space="preserve">. </w:t>
       </w:r>
     </w:p>
     <w:p>
@@ -1128,6 +1143,9 @@
         <w:ind w:firstLine="0"/>
       </w:pPr>
       <w:r>
+        <w:rPr>
+          <w:noProof/>
+        </w:rPr>
         <w:lastRenderedPageBreak/>
         <w:drawing>
           <wp:inline distT="0" distB="0" distL="0" distR="0" wp14:anchorId="313440A6" wp14:editId="3CA0E278">
@@ -1181,6 +1199,9 @@
         <w:ind w:firstLine="0"/>
       </w:pPr>
       <w:r>
+        <w:rPr>
+          <w:noProof/>
+        </w:rPr>
         <w:drawing>
           <wp:inline distT="0" distB="0" distL="0" distR="0" wp14:anchorId="031CD7FC" wp14:editId="04968F7B">
             <wp:extent cx="5940425" cy="2392680"/>
@@ -1287,8 +1308,6 @@
       <w:r>
         <w:t xml:space="preserve">Шифрування: </w:t>
       </w:r>
-      <w:bookmarkStart w:id="0" w:name="_GoBack"/>
-      <w:bookmarkEnd w:id="0"/>
     </w:p>
     <w:p>
       <w:pPr>
@@ -1300,6 +1319,7 @@
       </w:pPr>
       <w:r>
         <w:rPr>
+          <w:noProof/>
           <w:lang w:val="en-US"/>
         </w:rPr>
         <w:lastRenderedPageBreak/>
@@ -1359,6 +1379,7 @@
       </w:pPr>
       <w:r>
         <w:rPr>
+          <w:noProof/>
           <w:lang w:val="en-US"/>
         </w:rPr>
         <w:drawing>

</xml_diff>